<commit_message>
All latest Diagrams according to Joana's feedback
</commit_message>
<xml_diff>
--- a/docs/Diagrams/Snowflake/Snowflake schema (2).docx
+++ b/docs/Diagrams/Snowflake/Snowflake schema (2).docx
@@ -42,39 +42,21 @@
         <w:rPr>
           <w:lang w:val="en-US"/>
         </w:rPr>
-        <w:t>A refinement of star schema wher</w:t>
-      </w:r>
-      <w:r>
-        <w:rPr>
-          <w:lang w:val="en-US"/>
-        </w:rPr>
-        <w:t xml:space="preserve">e some dimensional hierarchy </w:t>
+        <w:t xml:space="preserve">A refinement of star schema where some dimensional hierarchy </w:t>
       </w:r>
       <w:proofErr w:type="gramStart"/>
       <w:r>
         <w:rPr>
           <w:lang w:val="en-US"/>
         </w:rPr>
-        <w:t xml:space="preserve">is </w:t>
-      </w:r>
-      <w:r>
-        <w:rPr>
-          <w:lang w:val="en-US"/>
-        </w:rPr>
-        <w:t>normalized</w:t>
+        <w:t>is normalized</w:t>
       </w:r>
       <w:proofErr w:type="gramEnd"/>
       <w:r>
         <w:rPr>
           <w:lang w:val="en-US"/>
         </w:rPr>
-        <w:t xml:space="preserve"> into a set of smaller dimension tables, forming a shape similar to snowflake</w:t>
-      </w:r>
-      <w:r>
-        <w:rPr>
-          <w:lang w:val="en-US"/>
-        </w:rPr>
-        <w:t>.</w:t>
+        <w:t xml:space="preserve"> into a set of smaller dimension tables, forming a shape similar to snowflake.</w:t>
       </w:r>
     </w:p>
     <w:p>
@@ -96,35 +78,53 @@
         <w:rPr>
           <w:lang w:val="en-US"/>
         </w:rPr>
-        <w:t xml:space="preserve">There are differences between a snowflake scheme and a start schema. A </w:t>
+        <w:t xml:space="preserve">There are differences between a snowflake scheme and a start schema. A star schema is good for a data mart where as a snowflake schema is good for a data warehouse. A star schema only consist out of single dimension tables </w:t>
       </w:r>
       <w:r>
         <w:rPr>
           <w:lang w:val="en-US"/>
         </w:rPr>
-        <w:t>s</w:t>
+        <w:t>whereas</w:t>
       </w:r>
+      <w:bookmarkStart w:id="0" w:name="_GoBack"/>
+      <w:bookmarkEnd w:id="0"/>
       <w:r>
         <w:rPr>
           <w:lang w:val="en-US"/>
         </w:rPr>
-        <w:t>tar schema is good for a data mart where as a snowflake schema is good for a data warehouse. A star schema only consist out of single dimension tables where as snowflake schema would consist of more dimensions as shown below. A Top down approach is taken with start schema where as a bottom up is taken with snowflake schema.</w:t>
+        <w:t xml:space="preserve"> snowflake schema would consist of more dimensions as shown below. A Top down approach </w:t>
+      </w:r>
+      <w:proofErr w:type="gramStart"/>
+      <w:r>
+        <w:rPr>
+          <w:lang w:val="en-US"/>
+        </w:rPr>
+        <w:t>is taken</w:t>
+      </w:r>
+      <w:proofErr w:type="gramEnd"/>
+      <w:r>
+        <w:rPr>
+          <w:lang w:val="en-US"/>
+        </w:rPr>
+        <w:t xml:space="preserve"> with start schema where as a bottom up is taken with snowflake schema.</w:t>
       </w:r>
     </w:p>
     <w:p>
       <w:pPr>
         <w:jc w:val="both"/>
+        <w:rPr>
+          <w:lang w:val="en-US"/>
+        </w:rPr>
       </w:pPr>
     </w:p>
     <w:p>
       <w:pPr>
         <w:jc w:val="both"/>
       </w:pPr>
-      <w:bookmarkStart w:id="0" w:name="_GoBack"/>
-      <w:bookmarkEnd w:id="0"/>
     </w:p>
     <w:p>
       <w:pPr>
+        <w:ind w:left="720" w:hanging="720"/>
         <w:jc w:val="both"/>
       </w:pPr>
       <w:r>
@@ -148,8 +148,8 @@
             <v:path o:extrusionok="f" gradientshapeok="t" o:connecttype="rect"/>
             <o:lock v:ext="edit" aspectratio="t"/>
           </v:shapetype>
-          <v:shape id="_x0000_i1025" type="#_x0000_t75" style="width:522.75pt;height:219.75pt">
-            <v:imagedata r:id="rId5" o:title="SnowFlake (2)"/>
+          <v:shape id="_x0000_i1025" type="#_x0000_t75" style="width:522pt;height:172.5pt">
+            <v:imagedata r:id="rId5" o:title="SnowFlake (3)"/>
           </v:shape>
         </w:pict>
       </w:r>

</xml_diff>